<commit_message>
Add JS lesson 5_6
</commit_message>
<xml_diff>
--- a/Lesson_JS5_6/lesson_js5-6.docx
+++ b/Lesson_JS5_6/lesson_js5-6.docx
@@ -2,6 +2,8 @@
 <file path=word/document.xml><?xml version="1.0" encoding="utf-8"?>
 <w:document xmlns:wpc="http://schemas.microsoft.com/office/word/2010/wordprocessingCanvas" xmlns:mc="http://schemas.openxmlformats.org/markup-compatibility/2006" xmlns:o="urn:schemas-microsoft-com:office:office" xmlns:r="http://schemas.openxmlformats.org/officeDocument/2006/relationships" xmlns:m="http://schemas.openxmlformats.org/officeDocument/2006/math" xmlns:v="urn:schemas-microsoft-com:vml" xmlns:wp14="http://schemas.microsoft.com/office/word/2010/wordprocessingDrawing" xmlns:wp="http://schemas.openxmlformats.org/drawingml/2006/wordprocessingDrawing" xmlns:w10="urn:schemas-microsoft-com:office:word" xmlns:w="http://schemas.openxmlformats.org/wordprocessingml/2006/main" xmlns:w14="http://schemas.microsoft.com/office/word/2010/wordml" xmlns:w15="http://schemas.microsoft.com/office/word/2012/wordml" xmlns:wpg="http://schemas.microsoft.com/office/word/2010/wordprocessingGroup" xmlns:wpi="http://schemas.microsoft.com/office/word/2010/wordprocessingInk" xmlns:wne="http://schemas.microsoft.com/office/word/2006/wordml" xmlns:wps="http://schemas.microsoft.com/office/word/2010/wordprocessingShape" mc:Ignorable="w14 w15 wp14">
   <w:body>
+    <w:bookmarkStart w:id="0" w:name="_GoBack"/>
+    <w:bookmarkEnd w:id="0"/>
     <w:p>
       <w:pPr>
         <w:rPr>
@@ -9,21 +11,43 @@
           <w:lang w:val="en-US"/>
         </w:rPr>
       </w:pPr>
-      <w:hyperlink r:id="rId4" w:history="1">
-        <w:r>
-          <w:rPr>
-            <w:rStyle w:val="a3"/>
-          </w:rPr>
-          <w:t>https://github.com/RefrigeratorUA/GoITLib/tree/master/</w:t>
-        </w:r>
-        <w:r>
-          <w:rPr>
-            <w:rStyle w:val="a3"/>
-            <w:lang w:val="en-US"/>
-          </w:rPr>
-          <w:t>Lesson_JS3_4/</w:t>
-        </w:r>
-      </w:hyperlink>
+      <w:r>
+        <w:fldChar w:fldCharType="begin"/>
+      </w:r>
+      <w:r>
+        <w:instrText xml:space="preserve"> HYPERLINK "</w:instrText>
+      </w:r>
+      <w:r>
+        <w:instrText>https://github.com/RefrigeratorUA/GoITLib/tree/master/</w:instrText>
+      </w:r>
+      <w:r>
+        <w:rPr>
+          <w:lang w:val="en-US"/>
+        </w:rPr>
+        <w:instrText>Lesson_JS5_6/</w:instrText>
+      </w:r>
+      <w:r>
+        <w:instrText xml:space="preserve">" </w:instrText>
+      </w:r>
+      <w:r>
+        <w:fldChar w:fldCharType="separate"/>
+      </w:r>
+      <w:r>
+        <w:rPr>
+          <w:rStyle w:val="a3"/>
+        </w:rPr>
+        <w:t>https://github.com/RefrigeratorUA/GoITLib/tree/master/</w:t>
+      </w:r>
+      <w:r>
+        <w:rPr>
+          <w:rStyle w:val="a3"/>
+          <w:lang w:val="en-US"/>
+        </w:rPr>
+        <w:t>Lesson_JS5_6/</w:t>
+      </w:r>
+      <w:r>
+        <w:fldChar w:fldCharType="end"/>
+      </w:r>
     </w:p>
     <w:p>
       <w:pPr>
@@ -31,8 +55,6 @@
           <w:lang w:val="en-US"/>
         </w:rPr>
       </w:pPr>
-      <w:bookmarkStart w:id="0" w:name="_GoBack"/>
-      <w:bookmarkEnd w:id="0"/>
     </w:p>
     <w:p>
       <w:pPr>

</xml_diff>